<commit_message>
adding updates from manuscript revisions
when manuscript is ready andcomplete, "revised" files will replace original files
</commit_message>
<xml_diff>
--- a/3D Modeling/tables/SpearSize.docx
+++ b/3D Modeling/tables/SpearSize.docx
@@ -12,9 +12,9 @@
       <w:tblGrid>
         <w:gridCol w:w="2355"/>
         <w:gridCol w:w="3290"/>
-        <w:gridCol w:w="3126"/>
+        <w:gridCol w:w="3064"/>
         <w:gridCol w:w="1451"/>
-        <w:gridCol w:w="1151"/>
+        <w:gridCol w:w="1132"/>
       </w:tblGrid>
       <w:tr>
         <w:trPr>
@@ -206,308 +206,6 @@
         </w:trPr>
         <w:tc>
           <w:tcPr>
-            <w:tcBorders/>
-            <w:shd w:val="clear" w:color="auto" w:fill="FFFFFF"/>
-            <w:tcMar>
-              <w:top w:w="0" w:type="dxa"/>
-              <w:bottom w:w="0" w:type="dxa"/>
-              <w:left w:w="0" w:type="dxa"/>
-              <w:right w:w="0" w:type="dxa"/>
-            </w:tcMar>
-            <w:vAlign w:val="center"/>
-          </w:tcPr>
-          <w:p>
-            <w:pPr>
-              <w:jc w:val="left"/>
-              <w:spacing w:after="40" w:before="40" w:line="240"/>
-              <w:ind w:firstLine="0" w:left="100" w:right="100"/>
-            </w:pPr>
-            <w:r xmlns:w="http://schemas.openxmlformats.org/wordprocessingml/2006/main" xmlns:wp="http://schemas.openxmlformats.org/drawingml/2006/wordprocessingDrawing" xmlns:r="http://schemas.openxmlformats.org/officeDocument/2006/relationships" xmlns:w14="http://schemas.microsoft.com/office/word/2010/wordml">
-              <w:rPr>
-                <w:rFonts w:ascii="Times New Roman" w:hAnsi="Times New Roman" w:eastAsia="Times New Roman" w:cs="Times New Roman"/>
-                <w:sz w:val="24"/>
-                <w:szCs w:val="24"/>
-                <w:color w:val="111111"/>
-              </w:rPr>
-              <w:t xml:space="preserve">Rate of Tissue Loss</w:t>
-            </w:r>
-          </w:p>
-        </w:tc>
-        <w:tc>
-          <w:tcPr>
-            <w:tcBorders/>
-            <w:shd w:val="clear" w:color="auto" w:fill="FFFFFF"/>
-            <w:tcMar>
-              <w:top w:w="0" w:type="dxa"/>
-              <w:bottom w:w="0" w:type="dxa"/>
-              <w:left w:w="0" w:type="dxa"/>
-              <w:right w:w="0" w:type="dxa"/>
-            </w:tcMar>
-            <w:vAlign w:val="center"/>
-          </w:tcPr>
-          <w:p>
-            <w:pPr>
-              <w:jc w:val="left"/>
-              <w:spacing w:after="40" w:before="40" w:line="240"/>
-              <w:ind w:firstLine="0" w:left="100" w:right="100"/>
-            </w:pPr>
-            <w:r xmlns:w="http://schemas.openxmlformats.org/wordprocessingml/2006/main" xmlns:wp="http://schemas.openxmlformats.org/drawingml/2006/wordprocessingDrawing" xmlns:r="http://schemas.openxmlformats.org/officeDocument/2006/relationships" xmlns:w14="http://schemas.microsoft.com/office/word/2010/wordml">
-              <w:rPr>
-                <w:rFonts w:ascii="Times New Roman" w:hAnsi="Times New Roman" w:eastAsia="Times New Roman" w:cs="Times New Roman"/>
-                <w:sz w:val="24"/>
-                <w:szCs w:val="24"/>
-                <w:color w:val="111111"/>
-              </w:rPr>
-              <w:t xml:space="preserve">Spearman's Rank Correlation</w:t>
-            </w:r>
-          </w:p>
-        </w:tc>
-        <w:tc>
-          <w:tcPr>
-            <w:tcBorders/>
-            <w:shd w:val="clear" w:color="auto" w:fill="FFFFFF"/>
-            <w:tcMar>
-              <w:top w:w="0" w:type="dxa"/>
-              <w:bottom w:w="0" w:type="dxa"/>
-              <w:left w:w="0" w:type="dxa"/>
-              <w:right w:w="0" w:type="dxa"/>
-            </w:tcMar>
-            <w:vAlign w:val="center"/>
-          </w:tcPr>
-          <w:p>
-            <w:pPr>
-              <w:jc w:val="left"/>
-              <w:spacing w:after="40" w:before="40" w:line="240"/>
-              <w:ind w:firstLine="0" w:left="100" w:right="100"/>
-            </w:pPr>
-            <w:r xmlns:w="http://schemas.openxmlformats.org/wordprocessingml/2006/main" xmlns:wp="http://schemas.openxmlformats.org/drawingml/2006/wordprocessingDrawing" xmlns:r="http://schemas.openxmlformats.org/officeDocument/2006/relationships" xmlns:w14="http://schemas.microsoft.com/office/word/2010/wordml">
-              <w:rPr>
-                <w:rFonts w:ascii="Times New Roman" w:hAnsi="Times New Roman" w:eastAsia="Times New Roman" w:cs="Times New Roman"/>
-                <w:sz w:val="24"/>
-                <w:szCs w:val="24"/>
-                <w:color w:val="111111"/>
-              </w:rPr>
-              <w:t xml:space="preserve">Colony Size – Lesion Area </w:t>
-            </w:r>
-          </w:p>
-        </w:tc>
-        <w:tc>
-          <w:tcPr>
-            <w:tcBorders/>
-            <w:shd w:val="clear" w:color="auto" w:fill="FFFFFF"/>
-            <w:tcMar>
-              <w:top w:w="0" w:type="dxa"/>
-              <w:bottom w:w="0" w:type="dxa"/>
-              <w:left w:w="0" w:type="dxa"/>
-              <w:right w:w="0" w:type="dxa"/>
-            </w:tcMar>
-            <w:vAlign w:val="center"/>
-          </w:tcPr>
-          <w:p>
-            <w:pPr>
-              <w:jc w:val="center"/>
-              <w:spacing w:after="40" w:before="40" w:line="240"/>
-              <w:ind w:firstLine="0" w:left="100" w:right="100"/>
-            </w:pPr>
-            <w:r xmlns:w="http://schemas.openxmlformats.org/wordprocessingml/2006/main" xmlns:wp="http://schemas.openxmlformats.org/drawingml/2006/wordprocessingDrawing" xmlns:r="http://schemas.openxmlformats.org/officeDocument/2006/relationships" xmlns:w14="http://schemas.microsoft.com/office/word/2010/wordml">
-              <w:rPr>
-                <w:rFonts w:ascii="Times New Roman" w:hAnsi="Times New Roman" w:eastAsia="Times New Roman" w:cs="Times New Roman"/>
-                <w:sz w:val="24"/>
-                <w:szCs w:val="24"/>
-                <w:color w:val="111111"/>
-              </w:rPr>
-              <w:t xml:space="preserve">0.147</w:t>
-            </w:r>
-          </w:p>
-        </w:tc>
-        <w:tc>
-          <w:tcPr>
-            <w:tcBorders/>
-            <w:shd w:val="clear" w:color="auto" w:fill="FFFFFF"/>
-            <w:tcMar>
-              <w:top w:w="0" w:type="dxa"/>
-              <w:bottom w:w="0" w:type="dxa"/>
-              <w:left w:w="0" w:type="dxa"/>
-              <w:right w:w="0" w:type="dxa"/>
-            </w:tcMar>
-            <w:vAlign w:val="center"/>
-          </w:tcPr>
-          <w:p>
-            <w:pPr>
-              <w:jc w:val="center"/>
-              <w:spacing w:after="40" w:before="40" w:line="240"/>
-              <w:ind w:firstLine="0" w:left="100" w:right="100"/>
-            </w:pPr>
-            <w:r xmlns:w="http://schemas.openxmlformats.org/wordprocessingml/2006/main" xmlns:wp="http://schemas.openxmlformats.org/drawingml/2006/wordprocessingDrawing" xmlns:r="http://schemas.openxmlformats.org/officeDocument/2006/relationships" xmlns:w14="http://schemas.microsoft.com/office/word/2010/wordml">
-              <w:rPr>
-                <w:rFonts w:ascii="Times New Roman" w:hAnsi="Times New Roman" w:eastAsia="Times New Roman" w:cs="Times New Roman"/>
-                <w:sz w:val="24"/>
-                <w:szCs w:val="24"/>
-                <w:color w:val="111111"/>
-              </w:rPr>
-              <w:t xml:space="preserve">ns</w:t>
-            </w:r>
-          </w:p>
-        </w:tc>
-      </w:tr>
-      <w:tr>
-        <w:trPr>
-          <w:cantSplit/>
-          <w:trHeight w:val="457" w:hRule="auto"/>
-        </w:trPr>
-        <w:tc>
-          <w:tcPr>
-            <w:tcBorders/>
-            <w:shd w:val="clear" w:color="auto" w:fill="FFFFFF"/>
-            <w:tcMar>
-              <w:top w:w="0" w:type="dxa"/>
-              <w:bottom w:w="0" w:type="dxa"/>
-              <w:left w:w="0" w:type="dxa"/>
-              <w:right w:w="0" w:type="dxa"/>
-            </w:tcMar>
-            <w:vAlign w:val="center"/>
-          </w:tcPr>
-          <w:p>
-            <w:pPr>
-              <w:jc w:val="left"/>
-              <w:spacing w:after="40" w:before="40" w:line="240"/>
-              <w:ind w:firstLine="0" w:left="100" w:right="100"/>
-            </w:pPr>
-            <w:r xmlns:w="http://schemas.openxmlformats.org/wordprocessingml/2006/main" xmlns:wp="http://schemas.openxmlformats.org/drawingml/2006/wordprocessingDrawing" xmlns:r="http://schemas.openxmlformats.org/officeDocument/2006/relationships" xmlns:w14="http://schemas.microsoft.com/office/word/2010/wordml">
-              <w:rPr>
-                <w:rFonts w:ascii="Times New Roman" w:hAnsi="Times New Roman" w:eastAsia="Times New Roman" w:cs="Times New Roman"/>
-                <w:sz w:val="24"/>
-                <w:szCs w:val="24"/>
-                <w:color w:val="111111"/>
-              </w:rPr>
-              <w:t xml:space="preserve"> </w:t>
-            </w:r>
-          </w:p>
-        </w:tc>
-        <w:tc>
-          <w:tcPr>
-            <w:tcBorders/>
-            <w:shd w:val="clear" w:color="auto" w:fill="FFFFFF"/>
-            <w:tcMar>
-              <w:top w:w="0" w:type="dxa"/>
-              <w:bottom w:w="0" w:type="dxa"/>
-              <w:left w:w="0" w:type="dxa"/>
-              <w:right w:w="0" w:type="dxa"/>
-            </w:tcMar>
-            <w:vAlign w:val="center"/>
-          </w:tcPr>
-          <w:p>
-            <w:pPr>
-              <w:jc w:val="left"/>
-              <w:spacing w:after="40" w:before="40" w:line="240"/>
-              <w:ind w:firstLine="0" w:left="100" w:right="100"/>
-            </w:pPr>
-            <w:r xmlns:w="http://schemas.openxmlformats.org/wordprocessingml/2006/main" xmlns:wp="http://schemas.openxmlformats.org/drawingml/2006/wordprocessingDrawing" xmlns:r="http://schemas.openxmlformats.org/officeDocument/2006/relationships" xmlns:w14="http://schemas.microsoft.com/office/word/2010/wordml">
-              <w:rPr>
-                <w:rFonts w:ascii="Times New Roman" w:hAnsi="Times New Roman" w:eastAsia="Times New Roman" w:cs="Times New Roman"/>
-                <w:sz w:val="24"/>
-                <w:szCs w:val="24"/>
-                <w:color w:val="111111"/>
-              </w:rPr>
-              <w:t xml:space="preserve"> </w:t>
-            </w:r>
-          </w:p>
-        </w:tc>
-        <w:tc>
-          <w:tcPr>
-            <w:tcBorders/>
-            <w:shd w:val="clear" w:color="auto" w:fill="FFFFFF"/>
-            <w:tcMar>
-              <w:top w:w="0" w:type="dxa"/>
-              <w:bottom w:w="0" w:type="dxa"/>
-              <w:left w:w="0" w:type="dxa"/>
-              <w:right w:w="0" w:type="dxa"/>
-            </w:tcMar>
-            <w:vAlign w:val="center"/>
-          </w:tcPr>
-          <w:p>
-            <w:pPr>
-              <w:jc w:val="left"/>
-              <w:spacing w:after="40" w:before="40" w:line="240"/>
-              <w:ind w:firstLine="0" w:left="100" w:right="100"/>
-            </w:pPr>
-            <w:r xmlns:w="http://schemas.openxmlformats.org/wordprocessingml/2006/main" xmlns:wp="http://schemas.openxmlformats.org/drawingml/2006/wordprocessingDrawing" xmlns:r="http://schemas.openxmlformats.org/officeDocument/2006/relationships" xmlns:w14="http://schemas.microsoft.com/office/word/2010/wordml">
-              <w:rPr>
-                <w:rFonts w:ascii="Times New Roman" w:hAnsi="Times New Roman" w:eastAsia="Times New Roman" w:cs="Times New Roman"/>
-                <w:sz w:val="24"/>
-                <w:szCs w:val="24"/>
-                <w:color w:val="111111"/>
-              </w:rPr>
-              <w:t xml:space="preserve">Colony Size – Lesion Count</w:t>
-            </w:r>
-          </w:p>
-        </w:tc>
-        <w:tc>
-          <w:tcPr>
-            <w:tcBorders/>
-            <w:shd w:val="clear" w:color="auto" w:fill="FFFFFF"/>
-            <w:tcMar>
-              <w:top w:w="0" w:type="dxa"/>
-              <w:bottom w:w="0" w:type="dxa"/>
-              <w:left w:w="0" w:type="dxa"/>
-              <w:right w:w="0" w:type="dxa"/>
-            </w:tcMar>
-            <w:vAlign w:val="center"/>
-          </w:tcPr>
-          <w:p>
-            <w:pPr>
-              <w:jc w:val="center"/>
-              <w:spacing w:after="40" w:before="40" w:line="240"/>
-              <w:ind w:firstLine="0" w:left="100" w:right="100"/>
-            </w:pPr>
-            <w:r xmlns:w="http://schemas.openxmlformats.org/wordprocessingml/2006/main" xmlns:wp="http://schemas.openxmlformats.org/drawingml/2006/wordprocessingDrawing" xmlns:r="http://schemas.openxmlformats.org/officeDocument/2006/relationships" xmlns:w14="http://schemas.microsoft.com/office/word/2010/wordml">
-              <w:rPr>
-                <w:rFonts w:ascii="Times New Roman" w:hAnsi="Times New Roman" w:eastAsia="Times New Roman" w:cs="Times New Roman"/>
-                <w:sz w:val="24"/>
-                <w:szCs w:val="24"/>
-                <w:color w:val="111111"/>
-              </w:rPr>
-              <w:t xml:space="preserve">0.182</w:t>
-            </w:r>
-          </w:p>
-        </w:tc>
-        <w:tc>
-          <w:tcPr>
-            <w:tcBorders/>
-            <w:shd w:val="clear" w:color="auto" w:fill="FFFFFF"/>
-            <w:tcMar>
-              <w:top w:w="0" w:type="dxa"/>
-              <w:bottom w:w="0" w:type="dxa"/>
-              <w:left w:w="0" w:type="dxa"/>
-              <w:right w:w="0" w:type="dxa"/>
-            </w:tcMar>
-            <w:vAlign w:val="center"/>
-          </w:tcPr>
-          <w:p>
-            <w:pPr>
-              <w:jc w:val="center"/>
-              <w:spacing w:after="40" w:before="40" w:line="240"/>
-              <w:ind w:firstLine="0" w:left="100" w:right="100"/>
-            </w:pPr>
-            <w:r xmlns:w="http://schemas.openxmlformats.org/wordprocessingml/2006/main" xmlns:wp="http://schemas.openxmlformats.org/drawingml/2006/wordprocessingDrawing" xmlns:r="http://schemas.openxmlformats.org/officeDocument/2006/relationships" xmlns:w14="http://schemas.microsoft.com/office/word/2010/wordml">
-              <w:rPr>
-                <w:rFonts w:ascii="Times New Roman" w:hAnsi="Times New Roman" w:eastAsia="Times New Roman" w:cs="Times New Roman"/>
-                <w:sz w:val="24"/>
-                <w:szCs w:val="24"/>
-                <w:color w:val="111111"/>
-              </w:rPr>
-              <w:t xml:space="preserve">ns</w:t>
-            </w:r>
-          </w:p>
-        </w:tc>
-      </w:tr>
-      <w:tr>
-        <w:trPr>
-          <w:cantSplit/>
-          <w:trHeight w:val="414" w:hRule="auto"/>
-        </w:trPr>
-        <w:tc>
-          <w:tcPr>
             <w:tcBorders>
               <w:bottom w:val="single" w:sz="16" w:space="0" w:color="000000"/>
             </w:tcBorders>
@@ -533,7 +231,7 @@
                 <w:szCs w:val="24"/>
                 <w:color w:val="111111"/>
               </w:rPr>
-              <w:t xml:space="preserve"> </w:t>
+              <w:t xml:space="preserve">Rate of Tissue Loss</w:t>
             </w:r>
           </w:p>
         </w:tc>
@@ -564,7 +262,7 @@
                 <w:szCs w:val="24"/>
                 <w:color w:val="111111"/>
               </w:rPr>
-              <w:t xml:space="preserve"> </w:t>
+              <w:t xml:space="preserve">Spearman's Rank Correlation</w:t>
             </w:r>
           </w:p>
         </w:tc>
@@ -595,7 +293,7 @@
                 <w:szCs w:val="24"/>
                 <w:color w:val="111111"/>
               </w:rPr>
-              <w:t xml:space="preserve">Lesion Area – Lesion Count</w:t>
+              <w:t xml:space="preserve">Colony Size – Lesion Area </w:t>
             </w:r>
           </w:p>
         </w:tc>
@@ -626,7 +324,7 @@
                 <w:szCs w:val="24"/>
                 <w:color w:val="111111"/>
               </w:rPr>
-              <w:t xml:space="preserve">0.670</w:t>
+              <w:t xml:space="preserve">0.147</w:t>
             </w:r>
           </w:p>
         </w:tc>
@@ -657,7 +355,7 @@
                 <w:szCs w:val="24"/>
                 <w:color w:val="111111"/>
               </w:rPr>
-              <w:t xml:space="preserve">&lt; 0.001</w:t>
+              <w:t xml:space="preserve">ns</w:t>
             </w:r>
           </w:p>
         </w:tc>

</xml_diff>